<commit_message>
updated resume file DL
</commit_message>
<xml_diff>
--- a/assets/JRegisterDeveloperResume2020.docx
+++ b/assets/JRegisterDeveloperResume2020.docx
@@ -61,7 +61,7 @@
         <w:jc w:val="center"/>
         <w:rPr>
           <w:rFonts w:ascii="Cambria" w:cs="Cambria" w:eastAsia="Cambria" w:hAnsi="Cambria"/>
-          <w:color w:val="404040"/>
+          <w:color w:val="5f5f5f"/>
           <w:sz w:val="22"/>
           <w:szCs w:val="22"/>
         </w:rPr>
@@ -105,7 +105,7 @@
             <w:u w:val="single"/>
             <w:rtl w:val="0"/>
           </w:rPr>
-          <w:t xml:space="preserve">www.portfolio.com</w:t>
+          <w:t xml:space="preserve">Portfolio Link</w:t>
         </w:r>
       </w:hyperlink>
       <w:r>
@@ -27286,7 +27286,7 @@
 
 <file path=customXML/item1.xml><?xml version="1.0" encoding="utf-8"?>
 <go:gDocsCustomXmlDataStorage xmlns:go="http://customooxmlschemas.google.com/" xmlns:r="http://schemas.openxmlformats.org/officeDocument/2006/relationships">
-  <go:docsCustomData xmlns:go="http://customooxmlschemas.google.com/" roundtripDataSignature="AMtx7mg/njTkeg+FwE0ywoBGSqbVHORnsg==">AMUW2mU+Nux7sCtJlhRiL+k2rVgAJ5JbocIo1N5fBOlVdB6dZVKKqABetW6DNByw9Y/z6jQUT50zDL+2m0qvUc+mXgF7b7Ct2lYM2V6FsimS9yPOncAe7xGqlMFrekl+NtwGyRomHubV</go:docsCustomData>
+  <go:docsCustomData xmlns:go="http://customooxmlschemas.google.com/" roundtripDataSignature="AMtx7mg/njTkeg+FwE0ywoBGSqbVHORnsg==">AMUW2mVPI9s5Shdih73xcRo+YdXbWHRp64/zMCzrVcnMmDQFz1dwMr9JSkrd5B4tJtKmnv2TAE8+7w2rK91kn5IAJReb1hJTxRtp9y/IC87c5bZcQ7dQ01MFKspOw+KWX31g1fwIbaid</go:docsCustomData>
 </go:gDocsCustomXmlDataStorage>
 </file>
 

</xml_diff>